<commit_message>
update to Enemy and Summon AI doc
</commit_message>
<xml_diff>
--- a/Docs/Enemy and Summon AI.docx
+++ b/Docs/Enemy and Summon AI.docx
@@ -45,6 +45,33 @@
       <w:r>
         <w:t>Once enemy is seen, Ghoul will charge at enemy.</w:t>
       </w:r>
+      <w:r>
+        <w:t xml:space="preserve"> </w:t>
+      </w:r>
+    </w:p>
+    <w:p>
+      <w:pPr>
+        <w:pStyle w:val="ListParagraph"/>
+        <w:numPr>
+          <w:ilvl w:val="2"/>
+          <w:numId w:val="1"/>
+        </w:numPr>
+      </w:pPr>
+      <w:r>
+        <w:t>The Ghoul is a ranged fighter with his poisonous snot balls but can switch into melee if need be with its paralyzing touch.</w:t>
+      </w:r>
+    </w:p>
+    <w:p>
+      <w:pPr>
+        <w:pStyle w:val="ListParagraph"/>
+        <w:numPr>
+          <w:ilvl w:val="2"/>
+          <w:numId w:val="1"/>
+        </w:numPr>
+      </w:pPr>
+      <w:r>
+        <w:t>If a ghoul sees another enemy kill it becomes fearful and runs away.</w:t>
+      </w:r>
     </w:p>
     <w:p>
       <w:pPr>
@@ -206,21 +233,266 @@
       <w:proofErr w:type="gramEnd"/>
       <w:r>
         <w:t xml:space="preserve"> in Melee Range and Ghoul is still in air…Continue air melee.</w:t>
+      </w:r>
+    </w:p>
+    <w:p>
+      <w:pPr>
+        <w:pStyle w:val="ListParagraph"/>
+        <w:numPr>
+          <w:ilvl w:val="1"/>
+          <w:numId w:val="1"/>
+        </w:numPr>
+      </w:pPr>
+      <w:r>
+        <w:t>Summon</w:t>
+      </w:r>
+    </w:p>
+    <w:p>
+      <w:pPr>
+        <w:pStyle w:val="ListParagraph"/>
+        <w:numPr>
+          <w:ilvl w:val="2"/>
+          <w:numId w:val="1"/>
+        </w:numPr>
+      </w:pPr>
+      <w:r>
+        <w:t>The summoned ghoul should attack the same way as the enemy ghoul, only he runs away if another summon is killed.</w:t>
+      </w:r>
+    </w:p>
+    <w:p>
+      <w:pPr>
+        <w:pStyle w:val="ListParagraph"/>
+        <w:numPr>
+          <w:ilvl w:val="0"/>
+          <w:numId w:val="1"/>
+        </w:numPr>
+      </w:pPr>
+      <w:r>
+        <w:t>Fat Abomination</w:t>
+      </w:r>
+    </w:p>
+    <w:p>
+      <w:pPr>
+        <w:pStyle w:val="ListParagraph"/>
+        <w:numPr>
+          <w:ilvl w:val="1"/>
+          <w:numId w:val="1"/>
+        </w:numPr>
+      </w:pPr>
+      <w:r>
+        <w:t>Fat Abomination is a slow moving fighter, with a few tricks up his sleeves.</w:t>
+      </w:r>
+    </w:p>
+    <w:p>
+      <w:pPr>
+        <w:pStyle w:val="ListParagraph"/>
+        <w:numPr>
+          <w:ilvl w:val="1"/>
+          <w:numId w:val="1"/>
+        </w:numPr>
+      </w:pPr>
+      <w:r>
+        <w:t>He can jump p</w:t>
+      </w:r>
+      <w:r>
+        <w:t>retty high and slam down on enemies that are beneath him.</w:t>
+      </w:r>
+    </w:p>
+    <w:p>
+      <w:pPr>
+        <w:pStyle w:val="ListParagraph"/>
+        <w:numPr>
+          <w:ilvl w:val="1"/>
+          <w:numId w:val="1"/>
+        </w:numPr>
+      </w:pPr>
+      <w:r>
+        <w:t>He can also grab at ranged targets with his hook and drag them to him…then slash them with hooks.</w:t>
+      </w:r>
+    </w:p>
+    <w:p>
+      <w:pPr>
+        <w:pStyle w:val="ListParagraph"/>
+        <w:numPr>
+          <w:ilvl w:val="2"/>
+          <w:numId w:val="1"/>
+        </w:numPr>
+      </w:pPr>
+      <w:r>
+        <w:t>Fat Abomination walks slowly toward target if seen.</w:t>
+      </w:r>
+    </w:p>
+    <w:p>
+      <w:pPr>
+        <w:pStyle w:val="ListParagraph"/>
+        <w:numPr>
+          <w:ilvl w:val="3"/>
+          <w:numId w:val="1"/>
+        </w:numPr>
+      </w:pPr>
+      <w:r>
+        <w:lastRenderedPageBreak/>
+        <w:t>If target is range and target is in hooks path and Hook throw is not on a CD… Fat Abomination will throw hook.</w:t>
+      </w:r>
+    </w:p>
+    <w:p>
+      <w:pPr>
+        <w:pStyle w:val="ListParagraph"/>
+        <w:numPr>
+          <w:ilvl w:val="4"/>
+          <w:numId w:val="1"/>
+        </w:numPr>
+      </w:pPr>
+      <w:r>
+        <w:t>If target is hooked and is now close to Fat Abomination, he will attack at melee with hooks.</w:t>
+      </w:r>
+    </w:p>
+    <w:p>
+      <w:pPr>
+        <w:pStyle w:val="ListParagraph"/>
+        <w:numPr>
+          <w:ilvl w:val="4"/>
+          <w:numId w:val="1"/>
+        </w:numPr>
+      </w:pPr>
+      <w:r>
+        <w:t>If target is not hook…Fat Abomination will move toward target.</w:t>
+      </w:r>
+    </w:p>
+    <w:p>
+      <w:pPr>
+        <w:pStyle w:val="ListParagraph"/>
+        <w:numPr>
+          <w:ilvl w:val="3"/>
+          <w:numId w:val="1"/>
+        </w:numPr>
+      </w:pPr>
+      <w:r>
+        <w:t>If target is in range and target is in hooks path and Hook throw is</w:t>
+      </w:r>
+      <w:r>
+        <w:t xml:space="preserve"> </w:t>
+      </w:r>
+      <w:r>
+        <w:t>on a CD…</w:t>
+      </w:r>
+      <w:r>
+        <w:t>Fat Abomination will continue to walk toward target.</w:t>
+      </w:r>
+    </w:p>
+    <w:p>
+      <w:pPr>
+        <w:pStyle w:val="ListParagraph"/>
+        <w:numPr>
+          <w:ilvl w:val="3"/>
+          <w:numId w:val="1"/>
+        </w:numPr>
+      </w:pPr>
+      <w:r>
+        <w:t>If target is in range of Jump Slam and Jump Slam is not on CD…Fat Abomination will Jump and do Jump Slam.</w:t>
+      </w:r>
+    </w:p>
+    <w:p>
+      <w:pPr>
+        <w:pStyle w:val="ListParagraph"/>
+        <w:numPr>
+          <w:ilvl w:val="3"/>
+          <w:numId w:val="1"/>
+        </w:numPr>
+      </w:pPr>
+      <w:r>
+        <w:t xml:space="preserve">If targets is in range of Jump Slam and Hook Grab…and Jump Slam is not on CD and Hook Grab is not on CD…Fat </w:t>
+      </w:r>
+      <w:proofErr w:type="spellStart"/>
+      <w:r>
+        <w:t>Abom</w:t>
+      </w:r>
+      <w:proofErr w:type="spellEnd"/>
+      <w:r>
+        <w:t xml:space="preserve"> will jump and do a jump slam.</w:t>
+      </w:r>
+    </w:p>
+    <w:p>
+      <w:pPr>
+        <w:pStyle w:val="ListParagraph"/>
+        <w:numPr>
+          <w:ilvl w:val="3"/>
+          <w:numId w:val="1"/>
+        </w:numPr>
+      </w:pPr>
+      <w:r>
+        <w:t xml:space="preserve">If targets is in range of Jump Slam and Hook Grab…and Jump Slam is </w:t>
+      </w:r>
+      <w:r>
+        <w:t xml:space="preserve">on on CD and Hook Grab is </w:t>
+      </w:r>
+      <w:r>
+        <w:t xml:space="preserve">on CD…Fat </w:t>
+      </w:r>
+      <w:proofErr w:type="spellStart"/>
+      <w:r>
+        <w:t>A</w:t>
+      </w:r>
+      <w:r>
+        <w:t>bom</w:t>
+      </w:r>
+      <w:proofErr w:type="spellEnd"/>
+      <w:r>
+        <w:t xml:space="preserve"> will melee closes enemy</w:t>
+      </w:r>
+      <w:r>
+        <w:t>.</w:t>
+      </w:r>
+    </w:p>
+    <w:p>
+      <w:pPr>
+        <w:pStyle w:val="ListParagraph"/>
+        <w:numPr>
+          <w:ilvl w:val="3"/>
+          <w:numId w:val="1"/>
+        </w:numPr>
+      </w:pPr>
+      <w:r>
+        <w:t>If target is in melee range Fat Abomination will do a melee attack.</w:t>
+      </w:r>
+    </w:p>
+    <w:p>
+      <w:pPr>
+        <w:pStyle w:val="ListParagraph"/>
+        <w:numPr>
+          <w:ilvl w:val="0"/>
+          <w:numId w:val="1"/>
+        </w:numPr>
+      </w:pPr>
+      <w:r>
+        <w:t>Babe Warrior</w:t>
+      </w:r>
+    </w:p>
+    <w:p>
+      <w:pPr>
+        <w:pStyle w:val="ListParagraph"/>
+        <w:numPr>
+          <w:ilvl w:val="1"/>
+          <w:numId w:val="1"/>
+        </w:numPr>
+      </w:pPr>
+      <w:r>
+        <w:t>Enemy</w:t>
+      </w:r>
+    </w:p>
+    <w:p>
+      <w:pPr>
+        <w:pStyle w:val="ListParagraph"/>
+        <w:numPr>
+          <w:ilvl w:val="1"/>
+          <w:numId w:val="1"/>
+        </w:numPr>
+      </w:pPr>
+      <w:r>
+        <w:t>Summon</w:t>
       </w:r>
       <w:bookmarkStart w:id="0" w:name="_GoBack"/>
       <w:bookmarkEnd w:id="0"/>
-    </w:p>
-    <w:p>
-      <w:pPr>
-        <w:pStyle w:val="ListParagraph"/>
-        <w:numPr>
-          <w:ilvl w:val="1"/>
-          <w:numId w:val="1"/>
-        </w:numPr>
-      </w:pPr>
-      <w:r>
-        <w:t>Summon</w:t>
-      </w:r>
     </w:p>
     <w:sectPr>
       <w:pgSz w:w="12240" w:h="15840"/>

</xml_diff>